<commit_message>
Deploying to gh-pages from @ adayim/cctu@3e4a9d9d7d0e5bbc1f8f3c027da7be87fa4ccde4 🚀
</commit_message>
<xml_diff>
--- a/articles/Output/Reports/Vignette_Report.docx
+++ b/articles/Output/Reports/Vignette_Report.docx
@@ -20,7 +20,7 @@
         <w:br/>
         <w:t>Author: Simon Bond </w:t>
         <w:br/>
-        <w:t>Date: 11:17 06 Nov 2025 </w:t>
+        <w:t>Date: 11:38 06 Nov 2025 </w:t>
       </w:r>
     </w:p>
     <w:p>
@@ -2201,7 +2201,7 @@
               <w:rPr>
                 <w:sz w:val="20"/>
               </w:rPr>
-              <w:t>2025-11-06 11:16:12</w:t>
+              <w:t>2025-11-06 11:37:45</w:t>
             </w:r>
           </w:p>
         </w:tc>
@@ -2273,7 +2273,7 @@
               <w:rPr>
                 <w:sz w:val="20"/>
               </w:rPr>
-              <w:t>2025-11-06 11:16:12</w:t>
+              <w:t>2025-11-06 11:37:45</w:t>
             </w:r>
           </w:p>
         </w:tc>
@@ -2321,7 +2321,7 @@
       <w:rPr/>
     </w:pPr>
     <w:r>
-      <w:t xml:space="preserve">Cambridge CTU, Simon Bond - 11:17 06 Nov 2025 - Page </w:t>
+      <w:t xml:space="preserve">Cambridge CTU, Simon Bond - 11:38 06 Nov 2025 - Page </w:t>
       <w:fldChar w:fldCharType="begin"/>
       <w:instrText xml:space="preserve"> PAGE </w:instrText>
       <w:fldChar w:fldCharType="separate"/>
@@ -2341,7 +2341,7 @@
       <w:rPr/>
     </w:pPr>
     <w:r>
-      <w:t xml:space="preserve">Cambridge CTU, Simon Bond - 11:17 06 Nov 2025 - Page </w:t>
+      <w:t xml:space="preserve">Cambridge CTU, Simon Bond - 11:38 06 Nov 2025 - Page </w:t>
       <w:fldChar w:fldCharType="begin"/>
       <w:instrText xml:space="preserve"> PAGE </w:instrText>
       <w:fldChar w:fldCharType="separate"/>
@@ -2361,7 +2361,7 @@
       <w:rPr/>
     </w:pPr>
     <w:r>
-      <w:t xml:space="preserve">Cambridge CTU, Simon Bond - 11:17 06 Nov 2025 - Page </w:t>
+      <w:t xml:space="preserve">Cambridge CTU, Simon Bond - 11:38 06 Nov 2025 - Page </w:t>
       <w:fldChar w:fldCharType="begin"/>
       <w:instrText xml:space="preserve"> PAGE </w:instrText>
       <w:fldChar w:fldCharType="separate"/>
@@ -2381,7 +2381,7 @@
       <w:rPr/>
     </w:pPr>
     <w:r>
-      <w:t xml:space="preserve">Cambridge CTU, Simon Bond - 11:17 06 Nov 2025 - Page </w:t>
+      <w:t xml:space="preserve">Cambridge CTU, Simon Bond - 11:38 06 Nov 2025 - Page </w:t>
       <w:fldChar w:fldCharType="begin"/>
       <w:instrText xml:space="preserve"> PAGE </w:instrText>
       <w:fldChar w:fldCharType="separate"/>
@@ -2401,7 +2401,7 @@
       <w:rPr/>
     </w:pPr>
     <w:r>
-      <w:t xml:space="preserve">Cambridge CTU, Simon Bond - 11:17 06 Nov 2025 - Page </w:t>
+      <w:t xml:space="preserve">Cambridge CTU, Simon Bond - 11:38 06 Nov 2025 - Page </w:t>
       <w:fldChar w:fldCharType="begin"/>
       <w:instrText xml:space="preserve"> PAGE </w:instrText>
       <w:fldChar w:fldCharType="separate"/>
@@ -2421,7 +2421,7 @@
       <w:rPr/>
     </w:pPr>
     <w:r>
-      <w:t xml:space="preserve">Cambridge CTU, Simon Bond - 11:17 06 Nov 2025 - Page </w:t>
+      <w:t xml:space="preserve">Cambridge CTU, Simon Bond - 11:38 06 Nov 2025 - Page </w:t>
       <w:fldChar w:fldCharType="begin"/>
       <w:instrText xml:space="preserve"> PAGE </w:instrText>
       <w:fldChar w:fldCharType="separate"/>
@@ -2441,7 +2441,7 @@
       <w:rPr/>
     </w:pPr>
     <w:r>
-      <w:t xml:space="preserve">Cambridge CTU, Simon Bond - 11:17 06 Nov 2025 - Page </w:t>
+      <w:t xml:space="preserve">Cambridge CTU, Simon Bond - 11:38 06 Nov 2025 - Page </w:t>
       <w:fldChar w:fldCharType="begin"/>
       <w:instrText xml:space="preserve"> PAGE </w:instrText>
       <w:fldChar w:fldCharType="separate"/>

</xml_diff>

<commit_message>
Deploying to gh-pages from @ adayim/cctu@11922ce1f776ee13ef575737b1292de4304d2630 🚀
</commit_message>
<xml_diff>
--- a/articles/Output/Reports/Vignette_Report.docx
+++ b/articles/Output/Reports/Vignette_Report.docx
@@ -20,7 +20,7 @@
         <w:br/>
         <w:t>Author: Simon Bond </w:t>
         <w:br/>
-        <w:t>Date: 11:38 06 Nov 2025 </w:t>
+        <w:t>Date: 21:19 06 Nov 2025 </w:t>
       </w:r>
     </w:p>
     <w:p>
@@ -2201,7 +2201,7 @@
               <w:rPr>
                 <w:sz w:val="20"/>
               </w:rPr>
-              <w:t>2025-11-06 11:37:45</w:t>
+              <w:t>2025-11-06 21:18:26</w:t>
             </w:r>
           </w:p>
         </w:tc>
@@ -2273,7 +2273,7 @@
               <w:rPr>
                 <w:sz w:val="20"/>
               </w:rPr>
-              <w:t>2025-11-06 11:37:45</w:t>
+              <w:t>2025-11-06 21:18:26</w:t>
             </w:r>
           </w:p>
         </w:tc>
@@ -2321,7 +2321,7 @@
       <w:rPr/>
     </w:pPr>
     <w:r>
-      <w:t xml:space="preserve">Cambridge CTU, Simon Bond - 11:38 06 Nov 2025 - Page </w:t>
+      <w:t xml:space="preserve">Cambridge CTU, Simon Bond - 21:19 06 Nov 2025 - Page </w:t>
       <w:fldChar w:fldCharType="begin"/>
       <w:instrText xml:space="preserve"> PAGE </w:instrText>
       <w:fldChar w:fldCharType="separate"/>
@@ -2341,7 +2341,7 @@
       <w:rPr/>
     </w:pPr>
     <w:r>
-      <w:t xml:space="preserve">Cambridge CTU, Simon Bond - 11:38 06 Nov 2025 - Page </w:t>
+      <w:t xml:space="preserve">Cambridge CTU, Simon Bond - 21:19 06 Nov 2025 - Page </w:t>
       <w:fldChar w:fldCharType="begin"/>
       <w:instrText xml:space="preserve"> PAGE </w:instrText>
       <w:fldChar w:fldCharType="separate"/>
@@ -2361,7 +2361,7 @@
       <w:rPr/>
     </w:pPr>
     <w:r>
-      <w:t xml:space="preserve">Cambridge CTU, Simon Bond - 11:38 06 Nov 2025 - Page </w:t>
+      <w:t xml:space="preserve">Cambridge CTU, Simon Bond - 21:19 06 Nov 2025 - Page </w:t>
       <w:fldChar w:fldCharType="begin"/>
       <w:instrText xml:space="preserve"> PAGE </w:instrText>
       <w:fldChar w:fldCharType="separate"/>
@@ -2381,7 +2381,7 @@
       <w:rPr/>
     </w:pPr>
     <w:r>
-      <w:t xml:space="preserve">Cambridge CTU, Simon Bond - 11:38 06 Nov 2025 - Page </w:t>
+      <w:t xml:space="preserve">Cambridge CTU, Simon Bond - 21:19 06 Nov 2025 - Page </w:t>
       <w:fldChar w:fldCharType="begin"/>
       <w:instrText xml:space="preserve"> PAGE </w:instrText>
       <w:fldChar w:fldCharType="separate"/>
@@ -2401,7 +2401,7 @@
       <w:rPr/>
     </w:pPr>
     <w:r>
-      <w:t xml:space="preserve">Cambridge CTU, Simon Bond - 11:38 06 Nov 2025 - Page </w:t>
+      <w:t xml:space="preserve">Cambridge CTU, Simon Bond - 21:19 06 Nov 2025 - Page </w:t>
       <w:fldChar w:fldCharType="begin"/>
       <w:instrText xml:space="preserve"> PAGE </w:instrText>
       <w:fldChar w:fldCharType="separate"/>
@@ -2421,7 +2421,7 @@
       <w:rPr/>
     </w:pPr>
     <w:r>
-      <w:t xml:space="preserve">Cambridge CTU, Simon Bond - 11:38 06 Nov 2025 - Page </w:t>
+      <w:t xml:space="preserve">Cambridge CTU, Simon Bond - 21:19 06 Nov 2025 - Page </w:t>
       <w:fldChar w:fldCharType="begin"/>
       <w:instrText xml:space="preserve"> PAGE </w:instrText>
       <w:fldChar w:fldCharType="separate"/>
@@ -2441,7 +2441,7 @@
       <w:rPr/>
     </w:pPr>
     <w:r>
-      <w:t xml:space="preserve">Cambridge CTU, Simon Bond - 11:38 06 Nov 2025 - Page </w:t>
+      <w:t xml:space="preserve">Cambridge CTU, Simon Bond - 21:19 06 Nov 2025 - Page </w:t>
       <w:fldChar w:fldCharType="begin"/>
       <w:instrText xml:space="preserve"> PAGE </w:instrText>
       <w:fldChar w:fldCharType="separate"/>

</xml_diff>